<commit_message>
Concluso refactoring dei SDs
</commit_message>
<xml_diff>
--- a/Documents/Eat&Reorder - Use Cases documents/UC RFA Gestione Acquisto/RFA4 - VisualizzaListinoAziendaScelta.docx
+++ b/Documents/Eat&Reorder - Use Cases documents/UC RFA Gestione Acquisto/RFA4 - VisualizzaListinoAziendaScelta.docx
@@ -134,6 +134,18 @@
               </w:rPr>
               <w:t>Listino</w:t>
             </w:r>
+            <w:r>
+              <w:rPr>
+                <w:rFonts w:cstheme="minorHAnsi"/>
+                <w:b/>
+                <w:bCs/>
+                <w:sz w:val="24"/>
+                <w:szCs w:val="24"/>
+              </w:rPr>
+              <w:t>AziendaScelta</w:t>
+            </w:r>
+            <w:bookmarkStart w:id="0" w:name="_GoBack"/>
+            <w:bookmarkEnd w:id="0"/>
             <w:proofErr w:type="spellEnd"/>
           </w:p>
         </w:tc>
@@ -334,19 +346,7 @@
                 <w:sz w:val="24"/>
                 <w:szCs w:val="24"/>
               </w:rPr>
-              <w:t xml:space="preserve">di una </w:t>
-            </w:r>
-            <w:bookmarkStart w:id="0" w:name="_GoBack"/>
-            <w:bookmarkEnd w:id="0"/>
-            <w:r>
-              <w:rPr>
-                <w:rFonts w:cstheme="minorHAnsi"/>
-                <w:b/>
-                <w:bCs/>
-                <w:sz w:val="24"/>
-                <w:szCs w:val="24"/>
-              </w:rPr>
-              <w:t>città</w:t>
+              <w:t>di una città</w:t>
             </w:r>
           </w:p>
         </w:tc>

</xml_diff>